<commit_message>
Multi-tenancy handled with Robustness
</commit_message>
<xml_diff>
--- a/Implementation_roadmap.docx
+++ b/Implementation_roadmap.docx
@@ -151,7 +151,16 @@
           <w:iCs/>
           <w:highlight w:val="green"/>
         </w:rPr>
-        <w:t>Implement organizations app models and services</w:t>
+        <w:t xml:space="preserve">Implement organizations app models and </w:t>
+      </w:r>
+      <w:r>
+        <w:rPr>
+          <w:i/>
+          <w:iCs/>
+          <w:color w:val="FF0000"/>
+          <w:highlight w:val="green"/>
+        </w:rPr>
+        <w:t>services</w:t>
       </w:r>
     </w:p>
     <w:p>
@@ -987,11 +996,6 @@
       </w:pPr>
       <w:r>
         <w:t>Scalability is addressed early</w:t>
-      </w:r>
-    </w:p>
-    <w:p>
-      <w:r>
-        <w:t>Would you like me to elaborate on any specific part of this implementation sequence?</w:t>
       </w:r>
     </w:p>
     <w:sectPr>

</xml_diff>